<commit_message>
CPSAP:lab11 done, answers file added
</commit_message>
<xml_diff>
--- a/CPSAP/Lections/Lection_8/Лекция_08_WebSocket-сервер.docx
+++ b/CPSAP/Lections/Lection_8/Лекция_08_WebSocket-сервер.docx
@@ -1,6 +1,6 @@
 
 <file path=word/document.xml><?xml version="1.0" encoding="utf-8"?>
-<w:document xmlns:wpc="http://schemas.microsoft.com/office/word/2010/wordprocessingCanvas" xmlns:cx="http://schemas.microsoft.com/office/drawing/2014/chartex" xmlns:mc="http://schemas.openxmlformats.org/markup-compatibility/2006" xmlns:o="urn:schemas-microsoft-com:office:office" xmlns:r="http://schemas.openxmlformats.org/officeDocument/2006/relationships" xmlns:m="http://schemas.openxmlformats.org/officeDocument/2006/math" xmlns:v="urn:schemas-microsoft-com:vml" xmlns:wp14="http://schemas.microsoft.com/office/word/2010/wordprocessingDrawing" xmlns:wp="http://schemas.openxmlformats.org/drawingml/2006/wordprocessingDrawing" xmlns:w10="urn:schemas-microsoft-com:office:word" xmlns:w="http://schemas.openxmlformats.org/wordprocessingml/2006/main" xmlns:w14="http://schemas.microsoft.com/office/word/2010/wordml" xmlns:w15="http://schemas.microsoft.com/office/word/2012/wordml" xmlns:w16se="http://schemas.microsoft.com/office/word/2015/wordml/symex" xmlns:wpg="http://schemas.microsoft.com/office/word/2010/wordprocessingGroup" xmlns:wpi="http://schemas.microsoft.com/office/word/2010/wordprocessingInk" xmlns:wne="http://schemas.microsoft.com/office/word/2006/wordml" xmlns:wps="http://schemas.microsoft.com/office/word/2010/wordprocessingShape" mc:Ignorable="w14 w15 w16se wp14">
+<w:document xmlns:wpc="http://schemas.microsoft.com/office/word/2010/wordprocessingCanvas" xmlns:cx="http://schemas.microsoft.com/office/drawing/2014/chartex" xmlns:cx1="http://schemas.microsoft.com/office/drawing/2015/9/8/chartex" xmlns:cx2="http://schemas.microsoft.com/office/drawing/2015/10/21/chartex" xmlns:cx3="http://schemas.microsoft.com/office/drawing/2016/5/9/chartex" xmlns:cx4="http://schemas.microsoft.com/office/drawing/2016/5/10/chartex" xmlns:cx5="http://schemas.microsoft.com/office/drawing/2016/5/11/chartex" xmlns:cx6="http://schemas.microsoft.com/office/drawing/2016/5/12/chartex" xmlns:cx7="http://schemas.microsoft.com/office/drawing/2016/5/13/chartex" xmlns:cx8="http://schemas.microsoft.com/office/drawing/2016/5/14/chartex" xmlns:mc="http://schemas.openxmlformats.org/markup-compatibility/2006" xmlns:aink="http://schemas.microsoft.com/office/drawing/2016/ink" xmlns:am3d="http://schemas.microsoft.com/office/drawing/2017/model3d" xmlns:o="urn:schemas-microsoft-com:office:office" xmlns:r="http://schemas.openxmlformats.org/officeDocument/2006/relationships" xmlns:m="http://schemas.openxmlformats.org/officeDocument/2006/math" xmlns:v="urn:schemas-microsoft-com:vml" xmlns:wp14="http://schemas.microsoft.com/office/word/2010/wordprocessingDrawing" xmlns:wp="http://schemas.openxmlformats.org/drawingml/2006/wordprocessingDrawing" xmlns:w10="urn:schemas-microsoft-com:office:word" xmlns:w="http://schemas.openxmlformats.org/wordprocessingml/2006/main" xmlns:w14="http://schemas.microsoft.com/office/word/2010/wordml" xmlns:w15="http://schemas.microsoft.com/office/word/2012/wordml" xmlns:w16cex="http://schemas.microsoft.com/office/word/2018/wordml/cex" xmlns:w16cid="http://schemas.microsoft.com/office/word/2016/wordml/cid" xmlns:w16="http://schemas.microsoft.com/office/word/2018/wordml" xmlns:w16sdtdh="http://schemas.microsoft.com/office/word/2020/wordml/sdtdatahash" xmlns:w16se="http://schemas.microsoft.com/office/word/2015/wordml/symex" xmlns:wpg="http://schemas.microsoft.com/office/word/2010/wordprocessingGroup" xmlns:wpi="http://schemas.microsoft.com/office/word/2010/wordprocessingInk" xmlns:wne="http://schemas.microsoft.com/office/word/2006/wordml" xmlns:wps="http://schemas.microsoft.com/office/word/2010/wordprocessingShape" mc:Ignorable="w14 w15 w16se w16cid w16 w16cex w16sdtdh wp14">
   <w:body>
     <w:p>
       <w:pPr>
@@ -356,7 +356,7 @@
           <w:lang w:eastAsia="ru-RU"/>
         </w:rPr>
         <w:drawing>
-          <wp:inline distT="0" distB="0" distL="0" distR="0">
+          <wp:inline distT="0" distB="0" distL="0" distR="0" wp14:anchorId="63772323" wp14:editId="6C8BD9E4">
             <wp:extent cx="5029200" cy="2162175"/>
             <wp:effectExtent l="19050" t="19050" r="19050" b="28575"/>
             <wp:docPr id="1" name="Рисунок 1"/>
@@ -438,7 +438,7 @@
           <w:lang w:eastAsia="ru-RU"/>
         </w:rPr>
         <w:drawing>
-          <wp:inline distT="0" distB="0" distL="0" distR="0">
+          <wp:inline distT="0" distB="0" distL="0" distR="0" wp14:anchorId="4C32FA69" wp14:editId="5ABD6E47">
             <wp:extent cx="6645448" cy="4600575"/>
             <wp:effectExtent l="0" t="0" r="3175" b="0"/>
             <wp:docPr id="2" name="Рисунок 2" descr="WebSockets2.png"/>
@@ -821,8 +821,6 @@
         </w:rPr>
         <w:t>браузер</w:t>
       </w:r>
-      <w:bookmarkStart w:id="0" w:name="_GoBack"/>
-      <w:bookmarkEnd w:id="0"/>
     </w:p>
     <w:p>
       <w:pPr>
@@ -846,7 +844,7 @@
           <w:lang w:eastAsia="ru-RU"/>
         </w:rPr>
         <w:drawing>
-          <wp:inline distT="0" distB="0" distL="0" distR="0">
+          <wp:inline distT="0" distB="0" distL="0" distR="0" wp14:anchorId="303C755B" wp14:editId="1A6EFC8D">
             <wp:extent cx="6638925" cy="3857625"/>
             <wp:effectExtent l="0" t="0" r="9525" b="9525"/>
             <wp:docPr id="3" name="Рисунок 3"/>
@@ -930,7 +928,7 @@
           <w:lang w:eastAsia="ru-RU"/>
         </w:rPr>
         <w:drawing>
-          <wp:inline distT="0" distB="0" distL="0" distR="0">
+          <wp:inline distT="0" distB="0" distL="0" distR="0" wp14:anchorId="2EDB748E" wp14:editId="3413426E">
             <wp:extent cx="6648450" cy="3933825"/>
             <wp:effectExtent l="0" t="0" r="0" b="9525"/>
             <wp:docPr id="4" name="Рисунок 4"/>
@@ -1080,7 +1078,7 @@
           <w:lang w:eastAsia="ru-RU"/>
         </w:rPr>
         <w:drawing>
-          <wp:inline distT="0" distB="0" distL="0" distR="0">
+          <wp:inline distT="0" distB="0" distL="0" distR="0" wp14:anchorId="61E83D71" wp14:editId="2589FCD5">
             <wp:extent cx="6362700" cy="2809875"/>
             <wp:effectExtent l="19050" t="19050" r="19050" b="28575"/>
             <wp:docPr id="5" name="Рисунок 5"/>
@@ -1293,7 +1291,7 @@
         </w:rPr>
       </w:pPr>
       <w:r>
-        <w:object w:dxaOrig="7410" w:dyaOrig="5716">
+        <w:object w:dxaOrig="7410" w:dyaOrig="5716" w14:anchorId="39B5369E">
           <v:shapetype id="_x0000_t75" coordsize="21600,21600" o:spt="75" o:preferrelative="t" path="m@4@5l@4@11@9@11@9@5xe" filled="f" stroked="f">
             <v:stroke joinstyle="miter"/>
             <v:formulas>
@@ -1313,10 +1311,10 @@
             <v:path o:extrusionok="f" gradientshapeok="t" o:connecttype="rect"/>
             <o:lock v:ext="edit" aspectratio="t"/>
           </v:shapetype>
-          <v:shape id="_x0000_i1025" type="#_x0000_t75" style="width:370.5pt;height:285.75pt" o:ole="">
+          <v:shape id="_x0000_i1025" type="#_x0000_t75" style="width:370.8pt;height:285.6pt" o:ole="">
             <v:imagedata r:id="rId16" o:title=""/>
           </v:shape>
-          <o:OLEObject Type="Embed" ProgID="Visio.Drawing.15" ShapeID="_x0000_i1025" DrawAspect="Content" ObjectID="_1789233430" r:id="rId17"/>
+          <o:OLEObject Type="Embed" ProgID="Visio.Drawing.15" ShapeID="_x0000_i1025" DrawAspect="Content" ObjectID="_1826048071" r:id="rId17"/>
         </w:object>
       </w:r>
     </w:p>
@@ -1366,7 +1364,7 @@
         </w:rPr>
         <w:lastRenderedPageBreak/>
         <w:drawing>
-          <wp:inline distT="0" distB="0" distL="0" distR="0">
+          <wp:inline distT="0" distB="0" distL="0" distR="0" wp14:anchorId="77FD30EC" wp14:editId="474AD2A8">
             <wp:extent cx="6638925" cy="2400300"/>
             <wp:effectExtent l="0" t="0" r="9525" b="0"/>
             <wp:docPr id="6" name="Рисунок 6"/>
@@ -1448,7 +1446,7 @@
           <w:lang w:eastAsia="ru-RU"/>
         </w:rPr>
         <w:drawing>
-          <wp:inline distT="0" distB="0" distL="0" distR="0">
+          <wp:inline distT="0" distB="0" distL="0" distR="0" wp14:anchorId="1C8059DD" wp14:editId="03043D2B">
             <wp:extent cx="6638925" cy="4752975"/>
             <wp:effectExtent l="19050" t="19050" r="28575" b="28575"/>
             <wp:docPr id="7" name="Рисунок 7"/>
@@ -1691,7 +1689,7 @@
           <w:lang w:eastAsia="ru-RU"/>
         </w:rPr>
         <w:drawing>
-          <wp:inline distT="0" distB="0" distL="0" distR="0">
+          <wp:inline distT="0" distB="0" distL="0" distR="0" wp14:anchorId="54AB51D8" wp14:editId="4B6FA04A">
             <wp:extent cx="6638925" cy="2352675"/>
             <wp:effectExtent l="19050" t="19050" r="28575" b="28575"/>
             <wp:docPr id="8" name="Рисунок 8"/>
@@ -1849,7 +1847,7 @@
           <w:lang w:eastAsia="ru-RU"/>
         </w:rPr>
         <w:drawing>
-          <wp:inline distT="0" distB="0" distL="0" distR="0">
+          <wp:inline distT="0" distB="0" distL="0" distR="0" wp14:anchorId="1465190B" wp14:editId="057E6C87">
             <wp:extent cx="6638925" cy="2581275"/>
             <wp:effectExtent l="0" t="0" r="9525" b="9525"/>
             <wp:docPr id="9" name="Рисунок 9"/>
@@ -1933,7 +1931,7 @@
           <w:lang w:eastAsia="ru-RU"/>
         </w:rPr>
         <w:drawing>
-          <wp:inline distT="0" distB="0" distL="0" distR="0">
+          <wp:inline distT="0" distB="0" distL="0" distR="0" wp14:anchorId="5E162CFD" wp14:editId="13C8DDB9">
             <wp:extent cx="6610350" cy="3019425"/>
             <wp:effectExtent l="0" t="0" r="0" b="9525"/>
             <wp:docPr id="10" name="Рисунок 10"/>
@@ -2106,7 +2104,7 @@
           <w:lang w:eastAsia="ru-RU"/>
         </w:rPr>
         <w:drawing>
-          <wp:inline distT="0" distB="0" distL="0" distR="0">
+          <wp:inline distT="0" distB="0" distL="0" distR="0" wp14:anchorId="1BEEC6B2" wp14:editId="32494EE4">
             <wp:extent cx="6619875" cy="2619375"/>
             <wp:effectExtent l="19050" t="19050" r="28575" b="28575"/>
             <wp:docPr id="11" name="Рисунок 11"/>
@@ -2160,6 +2158,7 @@
     <w:p>
       <w:pPr>
         <w:spacing w:after="0"/>
+        <w:ind w:firstLine="708"/>
         <w:rPr>
           <w:rFonts w:ascii="Courier New" w:hAnsi="Courier New" w:cs="Courier New"/>
           <w:b/>
@@ -2178,7 +2177,7 @@
           <w:lang w:eastAsia="ru-RU"/>
         </w:rPr>
         <w:drawing>
-          <wp:inline distT="0" distB="0" distL="0" distR="0">
+          <wp:inline distT="0" distB="0" distL="0" distR="0" wp14:anchorId="41644B75" wp14:editId="3FAF9E0C">
             <wp:extent cx="6638925" cy="2990850"/>
             <wp:effectExtent l="0" t="0" r="9525" b="0"/>
             <wp:docPr id="12" name="Рисунок 12"/>
@@ -2332,7 +2331,7 @@
           <w:lang w:eastAsia="ru-RU"/>
         </w:rPr>
         <w:drawing>
-          <wp:inline distT="0" distB="0" distL="0" distR="0">
+          <wp:inline distT="0" distB="0" distL="0" distR="0" wp14:anchorId="4F4F0455" wp14:editId="2565FFC8">
             <wp:extent cx="6638925" cy="1943100"/>
             <wp:effectExtent l="0" t="0" r="9525" b="0"/>
             <wp:docPr id="13" name="Рисунок 13"/>
@@ -2417,7 +2416,7 @@
         </w:rPr>
         <w:lastRenderedPageBreak/>
         <w:drawing>
-          <wp:inline distT="0" distB="0" distL="0" distR="0">
+          <wp:inline distT="0" distB="0" distL="0" distR="0" wp14:anchorId="55125965" wp14:editId="3BFC6B4E">
             <wp:extent cx="6638925" cy="1733550"/>
             <wp:effectExtent l="19050" t="19050" r="28575" b="19050"/>
             <wp:docPr id="14" name="Рисунок 14"/>
@@ -2607,7 +2606,7 @@
           <w:lang w:eastAsia="ru-RU"/>
         </w:rPr>
         <w:drawing>
-          <wp:inline distT="0" distB="0" distL="0" distR="0">
+          <wp:inline distT="0" distB="0" distL="0" distR="0" wp14:anchorId="5DAD7397" wp14:editId="6238430B">
             <wp:extent cx="6638925" cy="2133600"/>
             <wp:effectExtent l="19050" t="19050" r="28575" b="19050"/>
             <wp:docPr id="15" name="Рисунок 15"/>
@@ -2690,7 +2689,7 @@
           <w:lang w:eastAsia="ru-RU"/>
         </w:rPr>
         <w:drawing>
-          <wp:inline distT="0" distB="0" distL="0" distR="0">
+          <wp:inline distT="0" distB="0" distL="0" distR="0" wp14:anchorId="2370D903" wp14:editId="3B41FDAA">
             <wp:extent cx="6648450" cy="1819275"/>
             <wp:effectExtent l="19050" t="19050" r="19050" b="28575"/>
             <wp:docPr id="16" name="Рисунок 16"/>
@@ -2980,7 +2979,7 @@
           <w:lang w:eastAsia="ru-RU"/>
         </w:rPr>
         <w:drawing>
-          <wp:inline distT="0" distB="0" distL="0" distR="0">
+          <wp:inline distT="0" distB="0" distL="0" distR="0" wp14:anchorId="6DAD37B9" wp14:editId="293FB3A9">
             <wp:extent cx="6638925" cy="1933575"/>
             <wp:effectExtent l="19050" t="19050" r="28575" b="28575"/>
             <wp:docPr id="17" name="Рисунок 17"/>
@@ -3053,7 +3052,7 @@
           <w:lang w:eastAsia="ru-RU"/>
         </w:rPr>
         <w:drawing>
-          <wp:inline distT="0" distB="0" distL="0" distR="0">
+          <wp:inline distT="0" distB="0" distL="0" distR="0" wp14:anchorId="0BDC3330" wp14:editId="19A47548">
             <wp:extent cx="6638925" cy="2076450"/>
             <wp:effectExtent l="19050" t="19050" r="28575" b="19050"/>
             <wp:docPr id="18" name="Рисунок 18"/>
@@ -3434,7 +3433,7 @@
           <w:szCs w:val="24"/>
         </w:rPr>
         <w:drawing>
-          <wp:inline distT="0" distB="0" distL="0" distR="0">
+          <wp:inline distT="0" distB="0" distL="0" distR="0" wp14:anchorId="55341183" wp14:editId="4990BDEF">
             <wp:extent cx="6638925" cy="2314575"/>
             <wp:effectExtent l="0" t="0" r="9525" b="9525"/>
             <wp:docPr id="20" name="Рисунок 20"/>
@@ -3503,7 +3502,7 @@
           <w:szCs w:val="24"/>
         </w:rPr>
         <w:drawing>
-          <wp:inline distT="0" distB="0" distL="0" distR="0">
+          <wp:inline distT="0" distB="0" distL="0" distR="0" wp14:anchorId="50D35084" wp14:editId="55C4B7DC">
             <wp:extent cx="6638925" cy="2066925"/>
             <wp:effectExtent l="19050" t="19050" r="28575" b="28575"/>
             <wp:docPr id="21" name="Рисунок 21"/>
@@ -3688,7 +3687,7 @@
           <w:szCs w:val="24"/>
         </w:rPr>
         <w:drawing>
-          <wp:inline distT="0" distB="0" distL="0" distR="0">
+          <wp:inline distT="0" distB="0" distL="0" distR="0" wp14:anchorId="76CE5FF1" wp14:editId="66438567">
             <wp:extent cx="6638925" cy="3209925"/>
             <wp:effectExtent l="0" t="0" r="9525" b="9525"/>
             <wp:docPr id="22" name="Рисунок 22"/>
@@ -3757,7 +3756,7 @@
           <w:szCs w:val="24"/>
         </w:rPr>
         <w:drawing>
-          <wp:inline distT="0" distB="0" distL="0" distR="0">
+          <wp:inline distT="0" distB="0" distL="0" distR="0" wp14:anchorId="4761AD24" wp14:editId="093C0710">
             <wp:extent cx="6638925" cy="3848100"/>
             <wp:effectExtent l="0" t="0" r="9525" b="0"/>
             <wp:docPr id="23" name="Рисунок 23"/>
@@ -4040,7 +4039,7 @@
           <w:shd w:val="clear" w:color="auto" w:fill="F7F7F7"/>
         </w:rPr>
         <w:drawing>
-          <wp:inline distT="0" distB="0" distL="0" distR="0">
+          <wp:inline distT="0" distB="0" distL="0" distR="0" wp14:anchorId="5EE7A124" wp14:editId="771DC1FC">
             <wp:extent cx="6648450" cy="4152900"/>
             <wp:effectExtent l="0" t="0" r="0" b="0"/>
             <wp:docPr id="26" name="Рисунок 26"/>
@@ -4295,7 +4294,7 @@
           <w:lang w:eastAsia="ru-RU"/>
         </w:rPr>
         <w:drawing>
-          <wp:inline distT="0" distB="0" distL="0" distR="0">
+          <wp:inline distT="0" distB="0" distL="0" distR="0" wp14:anchorId="4BA7CD91" wp14:editId="7F86189A">
             <wp:extent cx="6648450" cy="4581525"/>
             <wp:effectExtent l="0" t="0" r="0" b="9525"/>
             <wp:docPr id="24" name="Рисунок 24"/>
@@ -4454,7 +4453,7 @@
           <w:shd w:val="clear" w:color="auto" w:fill="F7F7F7"/>
         </w:rPr>
         <w:drawing>
-          <wp:inline distT="0" distB="0" distL="0" distR="0">
+          <wp:inline distT="0" distB="0" distL="0" distR="0" wp14:anchorId="566ABF7C" wp14:editId="5840D57B">
             <wp:extent cx="6648450" cy="2781300"/>
             <wp:effectExtent l="19050" t="19050" r="19050" b="19050"/>
             <wp:docPr id="19" name="Рисунок 19"/>
@@ -4526,7 +4525,7 @@
           <w:shd w:val="clear" w:color="auto" w:fill="F7F7F7"/>
         </w:rPr>
         <w:drawing>
-          <wp:inline distT="0" distB="0" distL="0" distR="0">
+          <wp:inline distT="0" distB="0" distL="0" distR="0" wp14:anchorId="4A4ABCEE" wp14:editId="303EC9DB">
             <wp:extent cx="5572125" cy="3619500"/>
             <wp:effectExtent l="19050" t="19050" r="28575" b="19050"/>
             <wp:docPr id="25" name="Рисунок 25"/>
@@ -4710,7 +4709,7 @@
           <w:lang w:eastAsia="ru-RU"/>
         </w:rPr>
         <w:drawing>
-          <wp:inline distT="0" distB="0" distL="0" distR="0">
+          <wp:inline distT="0" distB="0" distL="0" distR="0" wp14:anchorId="73D2B6C4" wp14:editId="75BA5FBB">
             <wp:extent cx="6638925" cy="1781175"/>
             <wp:effectExtent l="0" t="0" r="9525" b="9525"/>
             <wp:docPr id="27" name="Рисунок 27"/>
@@ -4784,7 +4783,7 @@
         </w:rPr>
         <w:lastRenderedPageBreak/>
         <w:drawing>
-          <wp:inline distT="0" distB="0" distL="0" distR="0">
+          <wp:inline distT="0" distB="0" distL="0" distR="0" wp14:anchorId="09F783BF" wp14:editId="7785DEC5">
             <wp:extent cx="6743700" cy="2447925"/>
             <wp:effectExtent l="19050" t="19050" r="19050" b="28575"/>
             <wp:docPr id="28" name="Рисунок 28"/>
@@ -5698,7 +5697,7 @@
 </file>
 
 <file path=word/endnotes.xml><?xml version="1.0" encoding="utf-8"?>
-<w:endnotes xmlns:wpc="http://schemas.microsoft.com/office/word/2010/wordprocessingCanvas" xmlns:cx="http://schemas.microsoft.com/office/drawing/2014/chartex" xmlns:mc="http://schemas.openxmlformats.org/markup-compatibility/2006" xmlns:o="urn:schemas-microsoft-com:office:office" xmlns:r="http://schemas.openxmlformats.org/officeDocument/2006/relationships" xmlns:m="http://schemas.openxmlformats.org/officeDocument/2006/math" xmlns:v="urn:schemas-microsoft-com:vml" xmlns:wp14="http://schemas.microsoft.com/office/word/2010/wordprocessingDrawing" xmlns:wp="http://schemas.openxmlformats.org/drawingml/2006/wordprocessingDrawing" xmlns:w10="urn:schemas-microsoft-com:office:word" xmlns:w="http://schemas.openxmlformats.org/wordprocessingml/2006/main" xmlns:w14="http://schemas.microsoft.com/office/word/2010/wordml" xmlns:w15="http://schemas.microsoft.com/office/word/2012/wordml" xmlns:w16se="http://schemas.microsoft.com/office/word/2015/wordml/symex" xmlns:wpg="http://schemas.microsoft.com/office/word/2010/wordprocessingGroup" xmlns:wpi="http://schemas.microsoft.com/office/word/2010/wordprocessingInk" xmlns:wne="http://schemas.microsoft.com/office/word/2006/wordml" xmlns:wps="http://schemas.microsoft.com/office/word/2010/wordprocessingShape" mc:Ignorable="w14 w15 w16se wp14">
+<w:endnotes xmlns:wpc="http://schemas.microsoft.com/office/word/2010/wordprocessingCanvas" xmlns:cx="http://schemas.microsoft.com/office/drawing/2014/chartex" xmlns:cx1="http://schemas.microsoft.com/office/drawing/2015/9/8/chartex" xmlns:cx2="http://schemas.microsoft.com/office/drawing/2015/10/21/chartex" xmlns:cx3="http://schemas.microsoft.com/office/drawing/2016/5/9/chartex" xmlns:cx4="http://schemas.microsoft.com/office/drawing/2016/5/10/chartex" xmlns:cx5="http://schemas.microsoft.com/office/drawing/2016/5/11/chartex" xmlns:cx6="http://schemas.microsoft.com/office/drawing/2016/5/12/chartex" xmlns:cx7="http://schemas.microsoft.com/office/drawing/2016/5/13/chartex" xmlns:cx8="http://schemas.microsoft.com/office/drawing/2016/5/14/chartex" xmlns:mc="http://schemas.openxmlformats.org/markup-compatibility/2006" xmlns:aink="http://schemas.microsoft.com/office/drawing/2016/ink" xmlns:am3d="http://schemas.microsoft.com/office/drawing/2017/model3d" xmlns:o="urn:schemas-microsoft-com:office:office" xmlns:r="http://schemas.openxmlformats.org/officeDocument/2006/relationships" xmlns:m="http://schemas.openxmlformats.org/officeDocument/2006/math" xmlns:v="urn:schemas-microsoft-com:vml" xmlns:wp14="http://schemas.microsoft.com/office/word/2010/wordprocessingDrawing" xmlns:wp="http://schemas.openxmlformats.org/drawingml/2006/wordprocessingDrawing" xmlns:w10="urn:schemas-microsoft-com:office:word" xmlns:w="http://schemas.openxmlformats.org/wordprocessingml/2006/main" xmlns:w14="http://schemas.microsoft.com/office/word/2010/wordml" xmlns:w15="http://schemas.microsoft.com/office/word/2012/wordml" xmlns:w16cex="http://schemas.microsoft.com/office/word/2018/wordml/cex" xmlns:w16cid="http://schemas.microsoft.com/office/word/2016/wordml/cid" xmlns:w16="http://schemas.microsoft.com/office/word/2018/wordml" xmlns:w16sdtdh="http://schemas.microsoft.com/office/word/2020/wordml/sdtdatahash" xmlns:w16se="http://schemas.microsoft.com/office/word/2015/wordml/symex" xmlns:wpg="http://schemas.microsoft.com/office/word/2010/wordprocessingGroup" xmlns:wpi="http://schemas.microsoft.com/office/word/2010/wordprocessingInk" xmlns:wne="http://schemas.microsoft.com/office/word/2006/wordml" xmlns:wps="http://schemas.microsoft.com/office/word/2010/wordprocessingShape" mc:Ignorable="w14 w15 w16se w16cid w16 w16cex w16sdtdh wp14">
   <w:endnote w:type="separator" w:id="-1">
     <w:p>
       <w:pPr>
@@ -5723,7 +5722,7 @@
 </file>
 
 <file path=word/footer1.xml><?xml version="1.0" encoding="utf-8"?>
-<w:ftr xmlns:wpc="http://schemas.microsoft.com/office/word/2010/wordprocessingCanvas" xmlns:cx="http://schemas.microsoft.com/office/drawing/2014/chartex" xmlns:mc="http://schemas.openxmlformats.org/markup-compatibility/2006" xmlns:o="urn:schemas-microsoft-com:office:office" xmlns:r="http://schemas.openxmlformats.org/officeDocument/2006/relationships" xmlns:m="http://schemas.openxmlformats.org/officeDocument/2006/math" xmlns:v="urn:schemas-microsoft-com:vml" xmlns:wp14="http://schemas.microsoft.com/office/word/2010/wordprocessingDrawing" xmlns:wp="http://schemas.openxmlformats.org/drawingml/2006/wordprocessingDrawing" xmlns:w10="urn:schemas-microsoft-com:office:word" xmlns:w="http://schemas.openxmlformats.org/wordprocessingml/2006/main" xmlns:w14="http://schemas.microsoft.com/office/word/2010/wordml" xmlns:w15="http://schemas.microsoft.com/office/word/2012/wordml" xmlns:w16se="http://schemas.microsoft.com/office/word/2015/wordml/symex" xmlns:wpg="http://schemas.microsoft.com/office/word/2010/wordprocessingGroup" xmlns:wpi="http://schemas.microsoft.com/office/word/2010/wordprocessingInk" xmlns:wne="http://schemas.microsoft.com/office/word/2006/wordml" xmlns:wps="http://schemas.microsoft.com/office/word/2010/wordprocessingShape" mc:Ignorable="w14 w15 w16se wp14">
+<w:ftr xmlns:wpc="http://schemas.microsoft.com/office/word/2010/wordprocessingCanvas" xmlns:cx="http://schemas.microsoft.com/office/drawing/2014/chartex" xmlns:cx1="http://schemas.microsoft.com/office/drawing/2015/9/8/chartex" xmlns:cx2="http://schemas.microsoft.com/office/drawing/2015/10/21/chartex" xmlns:cx3="http://schemas.microsoft.com/office/drawing/2016/5/9/chartex" xmlns:cx4="http://schemas.microsoft.com/office/drawing/2016/5/10/chartex" xmlns:cx5="http://schemas.microsoft.com/office/drawing/2016/5/11/chartex" xmlns:cx6="http://schemas.microsoft.com/office/drawing/2016/5/12/chartex" xmlns:cx7="http://schemas.microsoft.com/office/drawing/2016/5/13/chartex" xmlns:cx8="http://schemas.microsoft.com/office/drawing/2016/5/14/chartex" xmlns:mc="http://schemas.openxmlformats.org/markup-compatibility/2006" xmlns:aink="http://schemas.microsoft.com/office/drawing/2016/ink" xmlns:am3d="http://schemas.microsoft.com/office/drawing/2017/model3d" xmlns:o="urn:schemas-microsoft-com:office:office" xmlns:r="http://schemas.openxmlformats.org/officeDocument/2006/relationships" xmlns:m="http://schemas.openxmlformats.org/officeDocument/2006/math" xmlns:v="urn:schemas-microsoft-com:vml" xmlns:wp14="http://schemas.microsoft.com/office/word/2010/wordprocessingDrawing" xmlns:wp="http://schemas.openxmlformats.org/drawingml/2006/wordprocessingDrawing" xmlns:w10="urn:schemas-microsoft-com:office:word" xmlns:w="http://schemas.openxmlformats.org/wordprocessingml/2006/main" xmlns:w14="http://schemas.microsoft.com/office/word/2010/wordml" xmlns:w15="http://schemas.microsoft.com/office/word/2012/wordml" xmlns:w16cex="http://schemas.microsoft.com/office/word/2018/wordml/cex" xmlns:w16cid="http://schemas.microsoft.com/office/word/2016/wordml/cid" xmlns:w16="http://schemas.microsoft.com/office/word/2018/wordml" xmlns:w16sdtdh="http://schemas.microsoft.com/office/word/2020/wordml/sdtdatahash" xmlns:w16se="http://schemas.microsoft.com/office/word/2015/wordml/symex" xmlns:wpg="http://schemas.microsoft.com/office/word/2010/wordprocessingGroup" xmlns:wpi="http://schemas.microsoft.com/office/word/2010/wordprocessingInk" xmlns:wne="http://schemas.microsoft.com/office/word/2006/wordml" xmlns:wps="http://schemas.microsoft.com/office/word/2010/wordprocessingShape" mc:Ignorable="w14 w15 w16se w16cid w16 w16cex w16sdtdh wp14">
   <w:sdt>
     <w:sdtPr>
       <w:id w:val="481902177"/>
@@ -5769,7 +5768,7 @@
 </file>
 
 <file path=word/footnotes.xml><?xml version="1.0" encoding="utf-8"?>
-<w:footnotes xmlns:wpc="http://schemas.microsoft.com/office/word/2010/wordprocessingCanvas" xmlns:cx="http://schemas.microsoft.com/office/drawing/2014/chartex" xmlns:mc="http://schemas.openxmlformats.org/markup-compatibility/2006" xmlns:o="urn:schemas-microsoft-com:office:office" xmlns:r="http://schemas.openxmlformats.org/officeDocument/2006/relationships" xmlns:m="http://schemas.openxmlformats.org/officeDocument/2006/math" xmlns:v="urn:schemas-microsoft-com:vml" xmlns:wp14="http://schemas.microsoft.com/office/word/2010/wordprocessingDrawing" xmlns:wp="http://schemas.openxmlformats.org/drawingml/2006/wordprocessingDrawing" xmlns:w10="urn:schemas-microsoft-com:office:word" xmlns:w="http://schemas.openxmlformats.org/wordprocessingml/2006/main" xmlns:w14="http://schemas.microsoft.com/office/word/2010/wordml" xmlns:w15="http://schemas.microsoft.com/office/word/2012/wordml" xmlns:w16se="http://schemas.microsoft.com/office/word/2015/wordml/symex" xmlns:wpg="http://schemas.microsoft.com/office/word/2010/wordprocessingGroup" xmlns:wpi="http://schemas.microsoft.com/office/word/2010/wordprocessingInk" xmlns:wne="http://schemas.microsoft.com/office/word/2006/wordml" xmlns:wps="http://schemas.microsoft.com/office/word/2010/wordprocessingShape" mc:Ignorable="w14 w15 w16se wp14">
+<w:footnotes xmlns:wpc="http://schemas.microsoft.com/office/word/2010/wordprocessingCanvas" xmlns:cx="http://schemas.microsoft.com/office/drawing/2014/chartex" xmlns:cx1="http://schemas.microsoft.com/office/drawing/2015/9/8/chartex" xmlns:cx2="http://schemas.microsoft.com/office/drawing/2015/10/21/chartex" xmlns:cx3="http://schemas.microsoft.com/office/drawing/2016/5/9/chartex" xmlns:cx4="http://schemas.microsoft.com/office/drawing/2016/5/10/chartex" xmlns:cx5="http://schemas.microsoft.com/office/drawing/2016/5/11/chartex" xmlns:cx6="http://schemas.microsoft.com/office/drawing/2016/5/12/chartex" xmlns:cx7="http://schemas.microsoft.com/office/drawing/2016/5/13/chartex" xmlns:cx8="http://schemas.microsoft.com/office/drawing/2016/5/14/chartex" xmlns:mc="http://schemas.openxmlformats.org/markup-compatibility/2006" xmlns:aink="http://schemas.microsoft.com/office/drawing/2016/ink" xmlns:am3d="http://schemas.microsoft.com/office/drawing/2017/model3d" xmlns:o="urn:schemas-microsoft-com:office:office" xmlns:r="http://schemas.openxmlformats.org/officeDocument/2006/relationships" xmlns:m="http://schemas.openxmlformats.org/officeDocument/2006/math" xmlns:v="urn:schemas-microsoft-com:vml" xmlns:wp14="http://schemas.microsoft.com/office/word/2010/wordprocessingDrawing" xmlns:wp="http://schemas.openxmlformats.org/drawingml/2006/wordprocessingDrawing" xmlns:w10="urn:schemas-microsoft-com:office:word" xmlns:w="http://schemas.openxmlformats.org/wordprocessingml/2006/main" xmlns:w14="http://schemas.microsoft.com/office/word/2010/wordml" xmlns:w15="http://schemas.microsoft.com/office/word/2012/wordml" xmlns:w16cex="http://schemas.microsoft.com/office/word/2018/wordml/cex" xmlns:w16cid="http://schemas.microsoft.com/office/word/2016/wordml/cid" xmlns:w16="http://schemas.microsoft.com/office/word/2018/wordml" xmlns:w16sdtdh="http://schemas.microsoft.com/office/word/2020/wordml/sdtdatahash" xmlns:w16se="http://schemas.microsoft.com/office/word/2015/wordml/symex" xmlns:wpg="http://schemas.microsoft.com/office/word/2010/wordprocessingGroup" xmlns:wpi="http://schemas.microsoft.com/office/word/2010/wordprocessingInk" xmlns:wne="http://schemas.microsoft.com/office/word/2006/wordml" xmlns:wps="http://schemas.microsoft.com/office/word/2010/wordprocessingShape" mc:Ignorable="w14 w15 w16se w16cid w16 w16cex w16sdtdh wp14">
   <w:footnote w:type="separator" w:id="-1">
     <w:p>
       <w:pPr>
@@ -5794,7 +5793,7 @@
 </file>
 
 <file path=word/numbering.xml><?xml version="1.0" encoding="utf-8"?>
-<w:numbering xmlns:wpc="http://schemas.microsoft.com/office/word/2010/wordprocessingCanvas" xmlns:cx="http://schemas.microsoft.com/office/drawing/2014/chartex" xmlns:mc="http://schemas.openxmlformats.org/markup-compatibility/2006" xmlns:o="urn:schemas-microsoft-com:office:office" xmlns:r="http://schemas.openxmlformats.org/officeDocument/2006/relationships" xmlns:m="http://schemas.openxmlformats.org/officeDocument/2006/math" xmlns:v="urn:schemas-microsoft-com:vml" xmlns:wp14="http://schemas.microsoft.com/office/word/2010/wordprocessingDrawing" xmlns:wp="http://schemas.openxmlformats.org/drawingml/2006/wordprocessingDrawing" xmlns:w10="urn:schemas-microsoft-com:office:word" xmlns:w="http://schemas.openxmlformats.org/wordprocessingml/2006/main" xmlns:w14="http://schemas.microsoft.com/office/word/2010/wordml" xmlns:w15="http://schemas.microsoft.com/office/word/2012/wordml" xmlns:w16se="http://schemas.microsoft.com/office/word/2015/wordml/symex" xmlns:wpg="http://schemas.microsoft.com/office/word/2010/wordprocessingGroup" xmlns:wpi="http://schemas.microsoft.com/office/word/2010/wordprocessingInk" xmlns:wne="http://schemas.microsoft.com/office/word/2006/wordml" xmlns:wps="http://schemas.microsoft.com/office/word/2010/wordprocessingShape" mc:Ignorable="w14 w15 w16se wp14">
+<w:numbering xmlns:wpc="http://schemas.microsoft.com/office/word/2010/wordprocessingCanvas" xmlns:cx="http://schemas.microsoft.com/office/drawing/2014/chartex" xmlns:cx1="http://schemas.microsoft.com/office/drawing/2015/9/8/chartex" xmlns:cx2="http://schemas.microsoft.com/office/drawing/2015/10/21/chartex" xmlns:cx3="http://schemas.microsoft.com/office/drawing/2016/5/9/chartex" xmlns:cx4="http://schemas.microsoft.com/office/drawing/2016/5/10/chartex" xmlns:cx5="http://schemas.microsoft.com/office/drawing/2016/5/11/chartex" xmlns:cx6="http://schemas.microsoft.com/office/drawing/2016/5/12/chartex" xmlns:cx7="http://schemas.microsoft.com/office/drawing/2016/5/13/chartex" xmlns:cx8="http://schemas.microsoft.com/office/drawing/2016/5/14/chartex" xmlns:mc="http://schemas.openxmlformats.org/markup-compatibility/2006" xmlns:aink="http://schemas.microsoft.com/office/drawing/2016/ink" xmlns:am3d="http://schemas.microsoft.com/office/drawing/2017/model3d" xmlns:o="urn:schemas-microsoft-com:office:office" xmlns:r="http://schemas.openxmlformats.org/officeDocument/2006/relationships" xmlns:m="http://schemas.openxmlformats.org/officeDocument/2006/math" xmlns:v="urn:schemas-microsoft-com:vml" xmlns:wp14="http://schemas.microsoft.com/office/word/2010/wordprocessingDrawing" xmlns:wp="http://schemas.openxmlformats.org/drawingml/2006/wordprocessingDrawing" xmlns:w10="urn:schemas-microsoft-com:office:word" xmlns:w="http://schemas.openxmlformats.org/wordprocessingml/2006/main" xmlns:w14="http://schemas.microsoft.com/office/word/2010/wordml" xmlns:w15="http://schemas.microsoft.com/office/word/2012/wordml" xmlns:w16cex="http://schemas.microsoft.com/office/word/2018/wordml/cex" xmlns:w16cid="http://schemas.microsoft.com/office/word/2016/wordml/cid" xmlns:w16="http://schemas.microsoft.com/office/word/2018/wordml" xmlns:w16sdtdh="http://schemas.microsoft.com/office/word/2020/wordml/sdtdatahash" xmlns:w16se="http://schemas.microsoft.com/office/word/2015/wordml/symex" xmlns:wpg="http://schemas.microsoft.com/office/word/2010/wordprocessingGroup" xmlns:wpi="http://schemas.microsoft.com/office/word/2010/wordprocessingInk" xmlns:wne="http://schemas.microsoft.com/office/word/2006/wordml" xmlns:wps="http://schemas.microsoft.com/office/word/2010/wordprocessingShape" mc:Ignorable="w14 w15 w16se w16cid w16 w16cex w16sdtdh wp14">
   <w:abstractNum w:abstractNumId="0" w15:restartNumberingAfterBreak="0">
     <w:nsid w:val="03A32697"/>
     <w:multiLevelType w:val="multilevel"/>
@@ -9285,23 +9284,7 @@
   </w:num>
   <w:num w:numId="15">
     <w:abstractNumId w:val="10"/>
-    <w:lvlOverride w:ilvl="1">
-      <w:lvl w:ilvl="1">
-        <w:numFmt w:val="bullet"/>
-        <w:lvlText w:val=""/>
-        <w:lvlJc w:val="left"/>
-        <w:pPr>
-          <w:tabs>
-            <w:tab w:val="num" w:pos="1440"/>
-          </w:tabs>
-          <w:ind w:left="1440" w:hanging="360"/>
-        </w:pPr>
-        <w:rPr>
-          <w:rFonts w:ascii="Symbol" w:hAnsi="Symbol" w:hint="default"/>
-          <w:sz w:val="20"/>
-        </w:rPr>
-      </w:lvl>
-    </w:lvlOverride>
+    <w:lvlOverride w:ilvl="0"/>
   </w:num>
   <w:num w:numId="16">
     <w:abstractNumId w:val="15"/>
@@ -9337,7 +9320,7 @@
 </file>
 
 <file path=word/styles.xml><?xml version="1.0" encoding="utf-8"?>
-<w:styles xmlns:mc="http://schemas.openxmlformats.org/markup-compatibility/2006" xmlns:r="http://schemas.openxmlformats.org/officeDocument/2006/relationships" xmlns:w="http://schemas.openxmlformats.org/wordprocessingml/2006/main" xmlns:w14="http://schemas.microsoft.com/office/word/2010/wordml" xmlns:w15="http://schemas.microsoft.com/office/word/2012/wordml" xmlns:w16se="http://schemas.microsoft.com/office/word/2015/wordml/symex" mc:Ignorable="w14 w15 w16se">
+<w:styles xmlns:mc="http://schemas.openxmlformats.org/markup-compatibility/2006" xmlns:r="http://schemas.openxmlformats.org/officeDocument/2006/relationships" xmlns:w="http://schemas.openxmlformats.org/wordprocessingml/2006/main" xmlns:w14="http://schemas.microsoft.com/office/word/2010/wordml" xmlns:w15="http://schemas.microsoft.com/office/word/2012/wordml" xmlns:w16cex="http://schemas.microsoft.com/office/word/2018/wordml/cex" xmlns:w16cid="http://schemas.microsoft.com/office/word/2016/wordml/cid" xmlns:w16="http://schemas.microsoft.com/office/word/2018/wordml" xmlns:w16sdtdh="http://schemas.microsoft.com/office/word/2020/wordml/sdtdatahash" xmlns:w16se="http://schemas.microsoft.com/office/word/2015/wordml/symex" mc:Ignorable="w14 w15 w16se w16cid w16 w16cex w16sdtdh">
   <w:docDefaults>
     <w:rPrDefault>
       <w:rPr>
@@ -9353,7 +9336,7 @@
       </w:pPr>
     </w:pPrDefault>
   </w:docDefaults>
-  <w:latentStyles w:defLockedState="0" w:defUIPriority="99" w:defSemiHidden="0" w:defUnhideWhenUsed="0" w:defQFormat="0" w:count="371">
+  <w:latentStyles w:defLockedState="0" w:defUIPriority="99" w:defSemiHidden="0" w:defUnhideWhenUsed="0" w:defQFormat="0" w:count="376">
     <w:lsdException w:name="Normal" w:uiPriority="0" w:qFormat="1"/>
     <w:lsdException w:name="heading 1" w:uiPriority="9" w:qFormat="1"/>
     <w:lsdException w:name="heading 2" w:semiHidden="1" w:uiPriority="9" w:unhideWhenUsed="1" w:qFormat="1"/>
@@ -9459,7 +9442,6 @@
     <w:lsdException w:name="HTML Sample" w:semiHidden="1" w:unhideWhenUsed="1"/>
     <w:lsdException w:name="HTML Typewriter" w:semiHidden="1" w:unhideWhenUsed="1"/>
     <w:lsdException w:name="HTML Variable" w:semiHidden="1" w:unhideWhenUsed="1"/>
-    <w:lsdException w:name="Normal Table" w:semiHidden="1" w:unhideWhenUsed="1"/>
     <w:lsdException w:name="annotation subject" w:semiHidden="1" w:unhideWhenUsed="1"/>
     <w:lsdException w:name="No List" w:semiHidden="1" w:unhideWhenUsed="1"/>
     <w:lsdException w:name="Outline List 1" w:semiHidden="1" w:unhideWhenUsed="1"/>
@@ -9502,11 +9484,8 @@
     <w:lsdException w:name="Table Contemporary" w:semiHidden="1" w:unhideWhenUsed="1"/>
     <w:lsdException w:name="Table Elegant" w:semiHidden="1" w:unhideWhenUsed="1"/>
     <w:lsdException w:name="Table Professional" w:semiHidden="1" w:unhideWhenUsed="1"/>
-    <w:lsdException w:name="Table Subtle 1" w:semiHidden="1" w:unhideWhenUsed="1"/>
     <w:lsdException w:name="Table Subtle 2" w:semiHidden="1" w:unhideWhenUsed="1"/>
     <w:lsdException w:name="Table Web 1" w:semiHidden="1" w:unhideWhenUsed="1"/>
-    <w:lsdException w:name="Table Web 2" w:semiHidden="1" w:unhideWhenUsed="1"/>
-    <w:lsdException w:name="Table Web 3" w:semiHidden="1" w:unhideWhenUsed="1"/>
     <w:lsdException w:name="Balloon Text" w:semiHidden="1" w:unhideWhenUsed="1"/>
     <w:lsdException w:name="Table Grid" w:uiPriority="39"/>
     <w:lsdException w:name="Table Theme" w:semiHidden="1" w:unhideWhenUsed="1"/>
@@ -9725,6 +9704,11 @@
     <w:lsdException w:name="List Table 5 Dark Accent 6" w:uiPriority="50"/>
     <w:lsdException w:name="List Table 6 Colorful Accent 6" w:uiPriority="51"/>
     <w:lsdException w:name="List Table 7 Colorful Accent 6" w:uiPriority="52"/>
+    <w:lsdException w:name="Mention" w:semiHidden="1" w:unhideWhenUsed="1"/>
+    <w:lsdException w:name="Smart Hyperlink" w:semiHidden="1" w:unhideWhenUsed="1"/>
+    <w:lsdException w:name="Hashtag" w:semiHidden="1" w:unhideWhenUsed="1"/>
+    <w:lsdException w:name="Unresolved Mention" w:semiHidden="1" w:unhideWhenUsed="1"/>
+    <w:lsdException w:name="Smart Link" w:semiHidden="1" w:unhideWhenUsed="1"/>
   </w:latentStyles>
   <w:style w:type="paragraph" w:default="1" w:styleId="a">
     <w:name w:val="Normal"/>

</xml_diff>